<commit_message>
Updated I3304 & I3305
</commit_message>
<xml_diff>
--- a/data/I3304LAB/Summaries/I3304_LAB_Summary.docx
+++ b/data/I3304LAB/Summaries/I3304_LAB_Summary.docx
@@ -1895,14 +1895,6 @@
           <w:bCs/>
           <w:color w:val="FF0000"/>
         </w:rPr>
-        <w:t xml:space="preserve"> </w:t>
-      </w:r>
-      <w:r>
-        <w:rPr>
-          <w:b/>
-          <w:bCs/>
-          <w:color w:val="FF0000"/>
-        </w:rPr>
         <w:t>version 2</w:t>
       </w:r>
       <w:r>
@@ -2560,48 +2552,20 @@
     </w:p>
     <w:p>
       <w:pPr>
-        <w:spacing w:after="0" w:line="240" w:lineRule="auto"/>
-        <w:ind w:left="720" w:firstLine="720"/>
-      </w:pPr>
-      <w:r>
-        <w:rPr>
-          <w:b/>
-          <w:bCs/>
-          <w:color w:val="002060"/>
-        </w:rPr>
-        <w:t>i</w:t>
-      </w:r>
-      <w:r>
-        <w:rPr>
-          <w:b/>
-          <w:bCs/>
-          <w:color w:val="002060"/>
-        </w:rPr>
-        <w:t>-</w:t>
-      </w:r>
-      <w:r>
-        <w:rPr>
-          <w:b/>
-          <w:bCs/>
-          <w:color w:val="FF0000"/>
-        </w:rPr>
-        <w:t xml:space="preserve"> </w:t>
-      </w:r>
-      <w:r>
-        <w:rPr>
-          <w:b/>
-          <w:bCs/>
-          <w:color w:val="FF0000"/>
-        </w:rPr>
-        <w:t>ip add</w:t>
-      </w:r>
-      <w:r>
-        <w:rPr>
-          <w:b/>
-          <w:bCs/>
-          <w:color w:val="FF0000"/>
-        </w:rPr>
-        <w:t xml:space="preserve"> </w:t>
+        <w:pStyle w:val="ListParagraph"/>
+        <w:numPr>
+          <w:ilvl w:val="0"/>
+          <w:numId w:val="16"/>
+        </w:numPr>
+        <w:spacing w:after="0" w:line="240" w:lineRule="auto"/>
+      </w:pPr>
+      <w:r>
+        <w:rPr>
+          <w:b/>
+          <w:bCs/>
+          <w:color w:val="FF0000"/>
+        </w:rPr>
+        <w:t xml:space="preserve">ip add </w:t>
       </w:r>
       <w:r>
         <w:rPr>
@@ -2609,13 +2573,47 @@
           <w:bCs/>
           <w:color w:val="0F243E" w:themeColor="text2" w:themeShade="80"/>
         </w:rPr>
-        <w:t>IP Mask</w:t>
+        <w:t xml:space="preserve">IP </w:t>
+      </w:r>
+      <w:r>
+        <w:rPr>
+          <w:b/>
+          <w:bCs/>
+          <w:color w:val="0F243E" w:themeColor="text2" w:themeShade="80"/>
+        </w:rPr>
+        <w:t>WildCard_</w:t>
+      </w:r>
+      <w:r>
+        <w:rPr>
+          <w:b/>
+          <w:bCs/>
+          <w:color w:val="0F243E" w:themeColor="text2" w:themeShade="80"/>
+        </w:rPr>
+        <w:t>Mask</w:t>
       </w:r>
       <w:r>
         <w:t xml:space="preserve">: </w:t>
       </w:r>
       <w:r>
         <w:t>assign loopback IP</w:t>
+      </w:r>
+    </w:p>
+    <w:p>
+      <w:pPr>
+        <w:pStyle w:val="ListParagraph"/>
+        <w:spacing w:after="0" w:line="240" w:lineRule="auto"/>
+        <w:ind w:left="2160" w:firstLine="720"/>
+        <w:rPr>
+          <w:b/>
+          <w:bCs/>
+        </w:rPr>
+      </w:pPr>
+      <w:r>
+        <w:rPr>
+          <w:b/>
+          <w:bCs/>
+        </w:rPr>
+        <w:t xml:space="preserve">Note: Wildcard Mask is (255.255.255.255 minus original mask) </w:t>
       </w:r>
     </w:p>
     <w:p>
@@ -4895,23 +4893,7 @@
           <w:bCs/>
           <w:color w:val="FF0000"/>
         </w:rPr>
-        <w:t>inteface</w:t>
-      </w:r>
-      <w:r>
-        <w:rPr>
-          <w:b/>
-          <w:bCs/>
-          <w:color w:val="FF0000"/>
-        </w:rPr>
-        <w:t xml:space="preserve"> VLAN</w:t>
-      </w:r>
-      <w:r>
-        <w:rPr>
-          <w:b/>
-          <w:bCs/>
-          <w:color w:val="FF0000"/>
-        </w:rPr>
-        <w:t xml:space="preserve"> </w:t>
+        <w:t xml:space="preserve">inteface VLAN </w:t>
       </w:r>
       <w:r>
         <w:rPr>
@@ -5001,7 +4983,17 @@
           <w:bCs/>
           <w:color w:val="0F243E" w:themeColor="text2" w:themeShade="80"/>
         </w:rPr>
-        <w:t>IP Mask</w:t>
+        <w:t xml:space="preserve">IP </w:t>
+      </w:r>
+      <w:bookmarkStart w:id="0" w:name="_GoBack"/>
+      <w:bookmarkEnd w:id="0"/>
+      <w:r>
+        <w:rPr>
+          <w:b/>
+          <w:bCs/>
+          <w:color w:val="0F243E" w:themeColor="text2" w:themeShade="80"/>
+        </w:rPr>
+        <w:t>Mask</w:t>
       </w:r>
       <w:r>
         <w:t>:</w:t>
@@ -5343,21 +5335,7 @@
           <w:b/>
           <w:bCs/>
         </w:rPr>
-        <w:t xml:space="preserve">VLAN </w:t>
-      </w:r>
-      <w:r>
-        <w:rPr>
-          <w:b/>
-          <w:bCs/>
-        </w:rPr>
-        <w:t>Database</w:t>
-      </w:r>
-      <w:r>
-        <w:rPr>
-          <w:b/>
-          <w:bCs/>
-        </w:rPr>
-        <w:t>:</w:t>
+        <w:t>VLAN Database:</w:t>
       </w:r>
     </w:p>
     <w:p>
@@ -5619,15 +5597,7 @@
           <w:bCs/>
           <w:color w:val="FF0000"/>
         </w:rPr>
-        <w:t>i</w:t>
-      </w:r>
-      <w:r>
-        <w:rPr>
-          <w:b/>
-          <w:bCs/>
-          <w:color w:val="FF0000"/>
-        </w:rPr>
-        <w:t xml:space="preserve">p address </w:t>
+        <w:t xml:space="preserve">ip address </w:t>
       </w:r>
       <w:r>
         <w:rPr>
@@ -5715,7 +5685,7 @@
           <w:bCs/>
           <w:color w:val="7030A0"/>
         </w:rPr>
-        <w:t>ex:</w:t>
+        <w:t>ex: interface  g0/1</w:t>
       </w:r>
       <w:r>
         <w:rPr>
@@ -5723,53 +5693,27 @@
           <w:bCs/>
           <w:color w:val="7030A0"/>
         </w:rPr>
-        <w:t xml:space="preserve"> interface</w:t>
-      </w:r>
+        <w:tab/>
+      </w:r>
+    </w:p>
+    <w:p>
+      <w:pPr>
+        <w:spacing w:after="0" w:line="240" w:lineRule="auto"/>
+        <w:ind w:firstLine="720"/>
+        <w:rPr>
+          <w:b/>
+          <w:bCs/>
+          <w:color w:val="0F243E" w:themeColor="text2" w:themeShade="80"/>
+        </w:rPr>
+      </w:pPr>
       <w:r>
         <w:rPr>
           <w:b/>
           <w:bCs/>
           <w:color w:val="7030A0"/>
         </w:rPr>
-        <w:t xml:space="preserve"> </w:t>
-      </w:r>
-      <w:r>
-        <w:rPr>
-          <w:b/>
-          <w:bCs/>
-          <w:color w:val="7030A0"/>
-        </w:rPr>
-        <w:t xml:space="preserve"> g0/1</w:t>
-      </w:r>
-      <w:r>
-        <w:rPr>
-          <w:b/>
-          <w:bCs/>
-          <w:color w:val="7030A0"/>
-        </w:rPr>
-        <w:tab/>
-      </w:r>
-    </w:p>
-    <w:p>
-      <w:pPr>
-        <w:spacing w:after="0" w:line="240" w:lineRule="auto"/>
-        <w:ind w:firstLine="720"/>
-        <w:rPr>
-          <w:b/>
-          <w:bCs/>
-          <w:color w:val="0F243E" w:themeColor="text2" w:themeShade="80"/>
-        </w:rPr>
-      </w:pPr>
-      <w:r>
-        <w:rPr>
-          <w:b/>
-          <w:bCs/>
-          <w:color w:val="7030A0"/>
-        </w:rPr>
         <w:t xml:space="preserve">      no shutdown</w:t>
       </w:r>
-      <w:bookmarkStart w:id="0" w:name="_GoBack"/>
-      <w:bookmarkEnd w:id="0"/>
     </w:p>
     <w:p>
       <w:pPr>
@@ -7411,6 +7355,97 @@
     </w:lvl>
   </w:abstractNum>
   <w:abstractNum w:abstractNumId="14">
+    <w:nsid w:val="6A227559"/>
+    <w:multiLevelType w:val="hybridMultilevel"/>
+    <w:tmpl w:val="19B47976"/>
+    <w:lvl w:ilvl="0" w:tplc="D91227BE">
+      <w:start w:val="1"/>
+      <w:numFmt w:val="lowerRoman"/>
+      <w:lvlText w:val="%1-"/>
+      <w:lvlJc w:val="left"/>
+      <w:pPr>
+        <w:ind w:left="2160" w:hanging="720"/>
+      </w:pPr>
+      <w:rPr>
+        <w:rFonts w:hint="default"/>
+        <w:b/>
+        <w:color w:val="002060"/>
+      </w:rPr>
+    </w:lvl>
+    <w:lvl w:ilvl="1" w:tplc="04090019">
+      <w:start w:val="1"/>
+      <w:numFmt w:val="lowerLetter"/>
+      <w:lvlText w:val="%2."/>
+      <w:lvlJc w:val="left"/>
+      <w:pPr>
+        <w:ind w:left="2520" w:hanging="360"/>
+      </w:pPr>
+    </w:lvl>
+    <w:lvl w:ilvl="2" w:tplc="0409001B" w:tentative="1">
+      <w:start w:val="1"/>
+      <w:numFmt w:val="lowerRoman"/>
+      <w:lvlText w:val="%3."/>
+      <w:lvlJc w:val="right"/>
+      <w:pPr>
+        <w:ind w:left="3240" w:hanging="180"/>
+      </w:pPr>
+    </w:lvl>
+    <w:lvl w:ilvl="3" w:tplc="0409000F" w:tentative="1">
+      <w:start w:val="1"/>
+      <w:numFmt w:val="decimal"/>
+      <w:lvlText w:val="%4."/>
+      <w:lvlJc w:val="left"/>
+      <w:pPr>
+        <w:ind w:left="3960" w:hanging="360"/>
+      </w:pPr>
+    </w:lvl>
+    <w:lvl w:ilvl="4" w:tplc="04090019" w:tentative="1">
+      <w:start w:val="1"/>
+      <w:numFmt w:val="lowerLetter"/>
+      <w:lvlText w:val="%5."/>
+      <w:lvlJc w:val="left"/>
+      <w:pPr>
+        <w:ind w:left="4680" w:hanging="360"/>
+      </w:pPr>
+    </w:lvl>
+    <w:lvl w:ilvl="5" w:tplc="0409001B" w:tentative="1">
+      <w:start w:val="1"/>
+      <w:numFmt w:val="lowerRoman"/>
+      <w:lvlText w:val="%6."/>
+      <w:lvlJc w:val="right"/>
+      <w:pPr>
+        <w:ind w:left="5400" w:hanging="180"/>
+      </w:pPr>
+    </w:lvl>
+    <w:lvl w:ilvl="6" w:tplc="0409000F" w:tentative="1">
+      <w:start w:val="1"/>
+      <w:numFmt w:val="decimal"/>
+      <w:lvlText w:val="%7."/>
+      <w:lvlJc w:val="left"/>
+      <w:pPr>
+        <w:ind w:left="6120" w:hanging="360"/>
+      </w:pPr>
+    </w:lvl>
+    <w:lvl w:ilvl="7" w:tplc="04090019" w:tentative="1">
+      <w:start w:val="1"/>
+      <w:numFmt w:val="lowerLetter"/>
+      <w:lvlText w:val="%8."/>
+      <w:lvlJc w:val="left"/>
+      <w:pPr>
+        <w:ind w:left="6840" w:hanging="360"/>
+      </w:pPr>
+    </w:lvl>
+    <w:lvl w:ilvl="8" w:tplc="0409001B" w:tentative="1">
+      <w:start w:val="1"/>
+      <w:numFmt w:val="lowerRoman"/>
+      <w:lvlText w:val="%9."/>
+      <w:lvlJc w:val="right"/>
+      <w:pPr>
+        <w:ind w:left="7560" w:hanging="180"/>
+      </w:pPr>
+    </w:lvl>
+  </w:abstractNum>
+  <w:abstractNum w:abstractNumId="15">
     <w:nsid w:val="7ED86AFF"/>
     <w:multiLevelType w:val="hybridMultilevel"/>
     <w:tmpl w:val="7A489FDE"/>
@@ -7530,7 +7565,7 @@
     <w:abstractNumId w:val="5"/>
   </w:num>
   <w:num w:numId="11">
-    <w:abstractNumId w:val="14"/>
+    <w:abstractNumId w:val="15"/>
   </w:num>
   <w:num w:numId="12">
     <w:abstractNumId w:val="13"/>
@@ -7543,6 +7578,9 @@
   </w:num>
   <w:num w:numId="15">
     <w:abstractNumId w:val="6"/>
+  </w:num>
+  <w:num w:numId="16">
+    <w:abstractNumId w:val="14"/>
   </w:num>
   <w:numIdMacAtCleanup w:val="5"/>
 </w:numbering>

</xml_diff>